<commit_message>
[ST - 9-5-2018 Updated code]
</commit_message>
<xml_diff>
--- a/Reports/LogFiles/Monitor/Monitor.docx
+++ b/Reports/LogFiles/Monitor/Monitor.docx
@@ -121,6 +121,21 @@
     <w:p>
       <w:r>
         <w:t>D_Monitor-TCNo_002_SUCCESS: Filetered DS/Flow clicked</w:t>
+      </w:r>
+    </w:p>
+    <w:p>
+      <w:r>
+        <w:t>D_Monitor-TCNo_001_SUCCESS: Running and Completed tab is displayed in monitor screen</w:t>
+      </w:r>
+    </w:p>
+    <w:p>
+      <w:r>
+        <w:t>D_Monitor-TCNo_002_WARN: UiElement_FilteredResult.IsVisibleFalse</w:t>
+      </w:r>
+    </w:p>
+    <w:p>
+      <w:r>
+        <w:t>D_Monitor-TCNo_004_SUCCESS: Ui checked for Completed Tab</w:t>
       </w:r>
       <w:bookmarkStart w:id="0" w:name="_GoBack"/>
       <w:bookmarkEnd w:id="0"/>

</xml_diff>